<commit_message>
Updated test case for Restore withdrawn consent status.
SVN-Revision: 25594
</commit_message>
<xml_diff>
--- a/TestCases/Manual/9572_CONSENT_Individual_Withdraw_At_Specimen.docx
+++ b/TestCases/Manual/9572_CONSENT_Individual_Withdraw_At_Specimen.docx
@@ -198,12 +198,37 @@
           <w:sz w:val="20"/>
         </w:rPr>
       </w:pPr>
-      <w:r>
-        <w:rPr>
-          <w:rFonts w:ascii="Verdana" w:hAnsi="Verdana"/>
-          <w:sz w:val="20"/>
-        </w:rPr>
-        <w:t>MySQL: https://ncisvn.nci.nih.gov/svn/catissue_persistent/caTissue Database Dump/v2.0/MySQL and deploy application.</w:t>
+      <w:proofErr w:type="spellStart"/>
+      <w:r>
+        <w:rPr>
+          <w:rFonts w:ascii="Verdana" w:hAnsi="Verdana"/>
+          <w:sz w:val="20"/>
+        </w:rPr>
+        <w:t>MySQL</w:t>
+      </w:r>
+      <w:proofErr w:type="spellEnd"/>
+      <w:r>
+        <w:rPr>
+          <w:rFonts w:ascii="Verdana" w:hAnsi="Verdana"/>
+          <w:sz w:val="20"/>
+        </w:rPr>
+        <w:t>: https://ncisvn.nci.nih.gov/svn/catissue_persistent/caTissue Database Dump/v2.0/</w:t>
+      </w:r>
+      <w:proofErr w:type="spellStart"/>
+      <w:r>
+        <w:rPr>
+          <w:rFonts w:ascii="Verdana" w:hAnsi="Verdana"/>
+          <w:sz w:val="20"/>
+        </w:rPr>
+        <w:t>MySQL</w:t>
+      </w:r>
+      <w:proofErr w:type="spellEnd"/>
+      <w:r>
+        <w:rPr>
+          <w:rFonts w:ascii="Verdana" w:hAnsi="Verdana"/>
+          <w:sz w:val="20"/>
+        </w:rPr>
+        <w:t xml:space="preserve"> and deploy application.</w:t>
       </w:r>
     </w:p>
     <w:p>
@@ -257,7 +282,25 @@
           <w:sz w:val="20"/>
           <w:szCs w:val="20"/>
         </w:rPr>
-        <w:t xml:space="preserve">Login into the application as a Superadministrator with the login ID as </w:t>
+        <w:t xml:space="preserve">Login into the application as a </w:t>
+      </w:r>
+      <w:proofErr w:type="spellStart"/>
+      <w:r>
+        <w:rPr>
+          <w:rFonts w:ascii="Verdana" w:hAnsi="Verdana"/>
+          <w:sz w:val="20"/>
+          <w:szCs w:val="20"/>
+        </w:rPr>
+        <w:t>Superadministrator</w:t>
+      </w:r>
+      <w:proofErr w:type="spellEnd"/>
+      <w:r>
+        <w:rPr>
+          <w:rFonts w:ascii="Verdana" w:hAnsi="Verdana"/>
+          <w:sz w:val="20"/>
+          <w:szCs w:val="20"/>
+        </w:rPr>
+        <w:t xml:space="preserve"> with the login ID as </w:t>
       </w:r>
       <w:hyperlink r:id="rId5" w:history="1">
         <w:r>
@@ -615,7 +658,43 @@
           <w:sz w:val="20"/>
           <w:szCs w:val="20"/>
         </w:rPr>
-        <w:t xml:space="preserve">On the Specimen Details section check the Coll? Check boxes and specify the labels as </w:t>
+        <w:t xml:space="preserve">On the Specimen Details </w:t>
+      </w:r>
+      <w:proofErr w:type="gramStart"/>
+      <w:r>
+        <w:rPr>
+          <w:rFonts w:ascii="Verdana" w:hAnsi="Verdana"/>
+          <w:sz w:val="20"/>
+          <w:szCs w:val="20"/>
+        </w:rPr>
+        <w:t>section check</w:t>
+      </w:r>
+      <w:proofErr w:type="gramEnd"/>
+      <w:r>
+        <w:rPr>
+          <w:rFonts w:ascii="Verdana" w:hAnsi="Verdana"/>
+          <w:sz w:val="20"/>
+          <w:szCs w:val="20"/>
+        </w:rPr>
+        <w:t xml:space="preserve"> the </w:t>
+      </w:r>
+      <w:proofErr w:type="spellStart"/>
+      <w:r>
+        <w:rPr>
+          <w:rFonts w:ascii="Verdana" w:hAnsi="Verdana"/>
+          <w:sz w:val="20"/>
+          <w:szCs w:val="20"/>
+        </w:rPr>
+        <w:t>Coll</w:t>
+      </w:r>
+      <w:proofErr w:type="spellEnd"/>
+      <w:r>
+        <w:rPr>
+          <w:rFonts w:ascii="Verdana" w:hAnsi="Verdana"/>
+          <w:sz w:val="20"/>
+          <w:szCs w:val="20"/>
+        </w:rPr>
+        <w:t xml:space="preserve">? Check boxes and specify the labels as </w:t>
       </w:r>
       <w:r>
         <w:rPr>
@@ -1284,6 +1363,14 @@
         </w:rPr>
         <w:t>Button.</w:t>
       </w:r>
+      <w:r>
+        <w:rPr>
+          <w:rFonts w:ascii="Verdana" w:hAnsi="Verdana"/>
+          <w:sz w:val="20"/>
+          <w:szCs w:val="20"/>
+        </w:rPr>
+        <w:t xml:space="preserve"> (Refer expected output)</w:t>
+      </w:r>
     </w:p>
     <w:p>
       <w:pPr>
@@ -1335,54 +1422,152 @@
         </w:numPr>
         <w:spacing w:after="0" w:line="240" w:lineRule="auto"/>
         <w:rPr>
-          <w:rStyle w:val="bluearb"/>
-          <w:rFonts w:ascii="Verdana" w:hAnsi="Verdana"/>
-          <w:sz w:val="20"/>
-          <w:szCs w:val="20"/>
-        </w:rPr>
-      </w:pPr>
-      <w:r>
-        <w:rPr>
-          <w:rFonts w:ascii="Verdana" w:hAnsi="Verdana"/>
-          <w:sz w:val="20"/>
-          <w:szCs w:val="20"/>
-        </w:rPr>
-        <w:t xml:space="preserve">Navigate to </w:t>
-      </w:r>
-      <w:r>
-        <w:rPr>
-          <w:rFonts w:ascii="Verdana" w:hAnsi="Verdana"/>
-          <w:b/>
-          <w:sz w:val="20"/>
-          <w:szCs w:val="20"/>
-        </w:rPr>
-        <w:t>Search &gt;&gt; My List View</w:t>
-      </w:r>
-      <w:r>
-        <w:rPr>
-          <w:rStyle w:val="bluearb"/>
-          <w:rFonts w:ascii="Verdana" w:hAnsi="Verdana"/>
-          <w:sz w:val="20"/>
-          <w:szCs w:val="20"/>
-        </w:rPr>
-        <w:t>. (</w:t>
-      </w:r>
-      <w:r>
-        <w:rPr>
-          <w:rFonts w:ascii="Verdana" w:hAnsi="Verdana"/>
-          <w:sz w:val="20"/>
-          <w:szCs w:val="20"/>
-        </w:rPr>
-        <w:t>Refer the expected output</w:t>
-      </w:r>
-      <w:r>
-        <w:rPr>
-          <w:rStyle w:val="bluearb"/>
-          <w:rFonts w:ascii="Verdana" w:hAnsi="Verdana"/>
-          <w:sz w:val="20"/>
-          <w:szCs w:val="20"/>
-        </w:rPr>
-        <w:t>)</w:t>
+          <w:rFonts w:ascii="Verdana" w:hAnsi="Verdana"/>
+          <w:sz w:val="20"/>
+          <w:szCs w:val="20"/>
+        </w:rPr>
+      </w:pPr>
+      <w:r>
+        <w:rPr>
+          <w:rFonts w:ascii="Verdana" w:hAnsi="Verdana"/>
+          <w:sz w:val="20"/>
+          <w:szCs w:val="20"/>
+        </w:rPr>
+        <w:t xml:space="preserve">Select Specimen </w:t>
+      </w:r>
+      <w:r>
+        <w:rPr>
+          <w:rFonts w:ascii="Verdana" w:hAnsi="Verdana"/>
+          <w:b/>
+          <w:sz w:val="20"/>
+          <w:szCs w:val="20"/>
+        </w:rPr>
+        <w:t>FT_AP_1</w:t>
+      </w:r>
+      <w:r>
+        <w:rPr>
+          <w:rFonts w:ascii="Verdana" w:hAnsi="Verdana"/>
+          <w:sz w:val="20"/>
+          <w:szCs w:val="20"/>
+        </w:rPr>
+        <w:t>_</w:t>
+      </w:r>
+      <w:r>
+        <w:rPr>
+          <w:rFonts w:ascii="Verdana" w:hAnsi="Verdana"/>
+          <w:b/>
+          <w:sz w:val="20"/>
+          <w:szCs w:val="20"/>
+        </w:rPr>
+        <w:t>1</w:t>
+      </w:r>
+      <w:r>
+        <w:rPr>
+          <w:rFonts w:ascii="Verdana" w:hAnsi="Verdana"/>
+          <w:b/>
+          <w:sz w:val="20"/>
+          <w:szCs w:val="20"/>
+        </w:rPr>
+        <w:t xml:space="preserve"> </w:t>
+      </w:r>
+      <w:r>
+        <w:rPr>
+          <w:rFonts w:ascii="Verdana" w:hAnsi="Verdana"/>
+          <w:sz w:val="20"/>
+          <w:szCs w:val="20"/>
+        </w:rPr>
+        <w:t xml:space="preserve">from the LHS. Select Consents tab of the </w:t>
+      </w:r>
+      <w:r>
+        <w:rPr>
+          <w:rFonts w:ascii="Verdana" w:hAnsi="Verdana"/>
+          <w:b/>
+          <w:sz w:val="20"/>
+          <w:szCs w:val="20"/>
+        </w:rPr>
+        <w:t>FT_AP_1</w:t>
+      </w:r>
+      <w:r>
+        <w:rPr>
+          <w:rFonts w:ascii="Verdana" w:hAnsi="Verdana"/>
+          <w:sz w:val="20"/>
+          <w:szCs w:val="20"/>
+        </w:rPr>
+        <w:t>_</w:t>
+      </w:r>
+      <w:r>
+        <w:rPr>
+          <w:rFonts w:ascii="Verdana" w:hAnsi="Verdana"/>
+          <w:b/>
+          <w:sz w:val="20"/>
+          <w:szCs w:val="20"/>
+        </w:rPr>
+        <w:t>1</w:t>
+      </w:r>
+      <w:r>
+        <w:rPr>
+          <w:rFonts w:ascii="Verdana" w:hAnsi="Verdana"/>
+          <w:b/>
+          <w:sz w:val="20"/>
+          <w:szCs w:val="20"/>
+        </w:rPr>
+        <w:t xml:space="preserve"> </w:t>
+      </w:r>
+      <w:r>
+        <w:rPr>
+          <w:rFonts w:ascii="Verdana" w:hAnsi="Verdana"/>
+          <w:sz w:val="20"/>
+          <w:szCs w:val="20"/>
+        </w:rPr>
+        <w:t>specimen</w:t>
+      </w:r>
+      <w:r>
+        <w:rPr>
+          <w:rFonts w:ascii="Verdana" w:hAnsi="Verdana"/>
+          <w:sz w:val="20"/>
+          <w:szCs w:val="20"/>
+        </w:rPr>
+        <w:t xml:space="preserve"> from RHS</w:t>
+      </w:r>
+      <w:r>
+        <w:rPr>
+          <w:rFonts w:ascii="Verdana" w:hAnsi="Verdana"/>
+          <w:sz w:val="20"/>
+          <w:szCs w:val="20"/>
+        </w:rPr>
+        <w:t xml:space="preserve">. </w:t>
+      </w:r>
+      <w:r>
+        <w:rPr>
+          <w:rFonts w:ascii="Verdana" w:hAnsi="Verdana"/>
+          <w:sz w:val="20"/>
+          <w:szCs w:val="20"/>
+        </w:rPr>
+        <w:t>Select drop down for any withdraw</w:t>
+      </w:r>
+      <w:r>
+        <w:rPr>
+          <w:rFonts w:ascii="Verdana" w:hAnsi="Verdana"/>
+          <w:sz w:val="20"/>
+          <w:szCs w:val="20"/>
+        </w:rPr>
+        <w:t>n</w:t>
+      </w:r>
+      <w:r>
+        <w:rPr>
+          <w:rFonts w:ascii="Verdana" w:hAnsi="Verdana"/>
+          <w:sz w:val="20"/>
+          <w:szCs w:val="20"/>
+        </w:rPr>
+        <w:t xml:space="preserve"> consent. </w:t>
+      </w:r>
+      <w:r>
+        <w:rPr>
+          <w:rFonts w:ascii="Verdana" w:hAnsi="Verdana"/>
+          <w:sz w:val="20"/>
+          <w:szCs w:val="20"/>
+        </w:rPr>
+        <w:t>(Refer Expected Output)</w:t>
       </w:r>
     </w:p>
     <w:p>
@@ -1402,31 +1587,46 @@
       </w:pPr>
       <w:r>
         <w:rPr>
+          <w:rFonts w:ascii="Verdana" w:hAnsi="Verdana"/>
+          <w:sz w:val="20"/>
+          <w:szCs w:val="20"/>
+        </w:rPr>
+        <w:t xml:space="preserve">Navigate to </w:t>
+      </w:r>
+      <w:r>
+        <w:rPr>
+          <w:rFonts w:ascii="Verdana" w:hAnsi="Verdana"/>
+          <w:b/>
+          <w:sz w:val="20"/>
+          <w:szCs w:val="20"/>
+        </w:rPr>
+        <w:t>Search &gt;&gt; My List View</w:t>
+      </w:r>
+      <w:r>
+        <w:rPr>
           <w:rStyle w:val="bluearb"/>
           <w:rFonts w:ascii="Verdana" w:hAnsi="Verdana"/>
           <w:sz w:val="20"/>
           <w:szCs w:val="20"/>
         </w:rPr>
-        <w:t xml:space="preserve">Click on the </w:t>
+        <w:t>. (</w:t>
+      </w:r>
+      <w:r>
+        <w:rPr>
+          <w:rFonts w:ascii="Verdana" w:hAnsi="Verdana"/>
+          <w:sz w:val="20"/>
+          <w:szCs w:val="20"/>
+        </w:rPr>
+        <w:t>Refer the expected output</w:t>
       </w:r>
       <w:r>
         <w:rPr>
           <w:rStyle w:val="bluearb"/>
           <w:rFonts w:ascii="Verdana" w:hAnsi="Verdana"/>
-          <w:b/>
-          <w:sz w:val="20"/>
-          <w:szCs w:val="20"/>
-        </w:rPr>
-        <w:t>Distribute</w:t>
-      </w:r>
-      <w:r>
-        <w:rPr>
-          <w:rStyle w:val="bluearb"/>
-          <w:rFonts w:ascii="Verdana" w:hAnsi="Verdana"/>
-          <w:sz w:val="20"/>
-          <w:szCs w:val="20"/>
-        </w:rPr>
-        <w:t xml:space="preserve"> radio button.</w:t>
+          <w:sz w:val="20"/>
+          <w:szCs w:val="20"/>
+        </w:rPr>
+        <w:t>)</w:t>
       </w:r>
     </w:p>
     <w:p>
@@ -1438,37 +1638,39 @@
         </w:numPr>
         <w:spacing w:after="0" w:line="240" w:lineRule="auto"/>
         <w:rPr>
-          <w:rFonts w:ascii="Verdana" w:hAnsi="Verdana"/>
-          <w:sz w:val="20"/>
-          <w:szCs w:val="20"/>
-        </w:rPr>
-      </w:pPr>
-      <w:r>
-        <w:rPr>
           <w:rStyle w:val="bluearb"/>
           <w:rFonts w:ascii="Verdana" w:hAnsi="Verdana"/>
           <w:sz w:val="20"/>
           <w:szCs w:val="20"/>
         </w:rPr>
-        <w:t xml:space="preserve">Click on </w:t>
-      </w:r>
+      </w:pPr>
       <w:r>
         <w:rPr>
           <w:rStyle w:val="bluearb"/>
           <w:rFonts w:ascii="Verdana" w:hAnsi="Verdana"/>
-          <w:b/>
-          <w:sz w:val="20"/>
-          <w:szCs w:val="20"/>
-        </w:rPr>
-        <w:t>Submit</w:t>
-      </w:r>
-      <w:r>
-        <w:rPr>
-          <w:rFonts w:ascii="Verdana" w:hAnsi="Verdana"/>
-          <w:sz w:val="20"/>
-          <w:szCs w:val="20"/>
-        </w:rPr>
-        <w:t>. (Refer the expected output)</w:t>
+          <w:sz w:val="20"/>
+          <w:szCs w:val="20"/>
+        </w:rPr>
+        <w:t xml:space="preserve">Click on the </w:t>
+      </w:r>
+      <w:r>
+        <w:rPr>
+          <w:rStyle w:val="bluearb"/>
+          <w:rFonts w:ascii="Verdana" w:hAnsi="Verdana"/>
+          <w:b/>
+          <w:sz w:val="20"/>
+          <w:szCs w:val="20"/>
+        </w:rPr>
+        <w:t>Distribute</w:t>
+      </w:r>
+      <w:r>
+        <w:rPr>
+          <w:rStyle w:val="bluearb"/>
+          <w:rFonts w:ascii="Verdana" w:hAnsi="Verdana"/>
+          <w:sz w:val="20"/>
+          <w:szCs w:val="20"/>
+        </w:rPr>
+        <w:t xml:space="preserve"> radio button.</w:t>
       </w:r>
     </w:p>
     <w:p>
@@ -1480,55 +1682,37 @@
         </w:numPr>
         <w:spacing w:after="0" w:line="240" w:lineRule="auto"/>
         <w:rPr>
+          <w:rFonts w:ascii="Verdana" w:hAnsi="Verdana"/>
+          <w:sz w:val="20"/>
+          <w:szCs w:val="20"/>
+        </w:rPr>
+      </w:pPr>
+      <w:r>
+        <w:rPr>
           <w:rStyle w:val="bluearb"/>
           <w:rFonts w:ascii="Verdana" w:hAnsi="Verdana"/>
-          <w:b/>
-          <w:color w:val="FF0000"/>
-          <w:sz w:val="20"/>
-          <w:szCs w:val="20"/>
-        </w:rPr>
-      </w:pPr>
-      <w:r>
-        <w:rPr>
-          <w:rFonts w:ascii="Verdana" w:hAnsi="Verdana"/>
-          <w:sz w:val="20"/>
-          <w:szCs w:val="20"/>
-        </w:rPr>
-        <w:t>On the “Order” page enter “</w:t>
-      </w:r>
-      <w:r>
-        <w:rPr>
-          <w:rFonts w:ascii="Verdana" w:hAnsi="Verdana"/>
-          <w:b/>
-          <w:sz w:val="20"/>
-          <w:szCs w:val="20"/>
-        </w:rPr>
-        <w:t>Order_for_Specimen_Withdraw”</w:t>
-      </w:r>
-      <w:r>
-        <w:rPr>
-          <w:rFonts w:ascii="Verdana" w:hAnsi="Verdana"/>
-          <w:sz w:val="20"/>
-          <w:szCs w:val="20"/>
-        </w:rPr>
-        <w:t xml:space="preserve"> in the Order Name.</w:t>
-      </w:r>
-      <w:r>
-        <w:rPr>
-          <w:rFonts w:ascii="Verdana" w:hAnsi="Verdana"/>
-          <w:color w:val="FF0000"/>
-          <w:sz w:val="20"/>
-          <w:szCs w:val="20"/>
-        </w:rPr>
-        <w:t xml:space="preserve"> </w:t>
-      </w:r>
-      <w:r>
-        <w:rPr>
-          <w:rFonts w:ascii="Verdana" w:hAnsi="Verdana"/>
-          <w:sz w:val="20"/>
-          <w:szCs w:val="20"/>
-        </w:rPr>
-        <w:t>(Refer the expected output)</w:t>
+          <w:sz w:val="20"/>
+          <w:szCs w:val="20"/>
+        </w:rPr>
+        <w:t xml:space="preserve">Click on </w:t>
+      </w:r>
+      <w:r>
+        <w:rPr>
+          <w:rStyle w:val="bluearb"/>
+          <w:rFonts w:ascii="Verdana" w:hAnsi="Verdana"/>
+          <w:b/>
+          <w:sz w:val="20"/>
+          <w:szCs w:val="20"/>
+        </w:rPr>
+        <w:t>Submit</w:t>
+      </w:r>
+      <w:r>
+        <w:rPr>
+          <w:rFonts w:ascii="Verdana" w:hAnsi="Verdana"/>
+          <w:sz w:val="20"/>
+          <w:szCs w:val="20"/>
+        </w:rPr>
+        <w:t>. (Refer the expected output)</w:t>
       </w:r>
     </w:p>
     <w:p>
@@ -1540,35 +1724,66 @@
         </w:numPr>
         <w:spacing w:after="0" w:line="240" w:lineRule="auto"/>
         <w:rPr>
-          <w:rFonts w:ascii="Verdana" w:hAnsi="Verdana"/>
-          <w:sz w:val="20"/>
-          <w:szCs w:val="20"/>
-        </w:rPr>
-      </w:pPr>
-      <w:r>
-        <w:rPr>
-          <w:rFonts w:ascii="Verdana" w:hAnsi="Verdana"/>
-          <w:sz w:val="20"/>
-          <w:szCs w:val="20"/>
-        </w:rPr>
-        <w:t>Select the “</w:t>
-      </w:r>
-      <w:r>
-        <w:rPr>
-          <w:rFonts w:ascii="Verdana" w:hAnsi="Verdana"/>
-          <w:b/>
-          <w:sz w:val="20"/>
-          <w:szCs w:val="20"/>
-        </w:rPr>
-        <w:t>DP_Consent_Specimen</w:t>
-      </w:r>
-      <w:r>
-        <w:rPr>
-          <w:rFonts w:ascii="Verdana" w:hAnsi="Verdana"/>
-          <w:sz w:val="20"/>
-          <w:szCs w:val="20"/>
-        </w:rPr>
-        <w:t>” from the Distribution Protocol.</w:t>
+          <w:rStyle w:val="bluearb"/>
+          <w:rFonts w:ascii="Verdana" w:hAnsi="Verdana"/>
+          <w:b/>
+          <w:color w:val="FF0000"/>
+          <w:sz w:val="20"/>
+          <w:szCs w:val="20"/>
+        </w:rPr>
+      </w:pPr>
+      <w:r>
+        <w:rPr>
+          <w:rFonts w:ascii="Verdana" w:hAnsi="Verdana"/>
+          <w:sz w:val="20"/>
+          <w:szCs w:val="20"/>
+        </w:rPr>
+        <w:t>On the “Order” page enter “</w:t>
+      </w:r>
+      <w:proofErr w:type="spellStart"/>
+      <w:r>
+        <w:rPr>
+          <w:rFonts w:ascii="Verdana" w:hAnsi="Verdana"/>
+          <w:b/>
+          <w:sz w:val="20"/>
+          <w:szCs w:val="20"/>
+        </w:rPr>
+        <w:t>Order_for_Specimen_Withdraw</w:t>
+      </w:r>
+      <w:proofErr w:type="spellEnd"/>
+      <w:r>
+        <w:rPr>
+          <w:rFonts w:ascii="Verdana" w:hAnsi="Verdana"/>
+          <w:b/>
+          <w:sz w:val="20"/>
+          <w:szCs w:val="20"/>
+        </w:rPr>
+        <w:t>”</w:t>
+      </w:r>
+      <w:r>
+        <w:rPr>
+          <w:rFonts w:ascii="Verdana" w:hAnsi="Verdana"/>
+          <w:sz w:val="20"/>
+          <w:szCs w:val="20"/>
+        </w:rPr>
+        <w:t xml:space="preserve"> in the Order Name.</w:t>
+      </w:r>
+      <w:r>
+        <w:rPr>
+          <w:rFonts w:ascii="Verdana" w:hAnsi="Verdana"/>
+          <w:color w:val="FF0000"/>
+          <w:sz w:val="20"/>
+          <w:szCs w:val="20"/>
+        </w:rPr>
+        <w:t xml:space="preserve"> </w:t>
+      </w:r>
+      <w:r>
+        <w:rPr>
+          <w:rFonts w:ascii="Verdana" w:hAnsi="Verdana"/>
+          <w:sz w:val="20"/>
+          <w:szCs w:val="20"/>
+        </w:rPr>
+        <w:t>(Refer the expected output)</w:t>
       </w:r>
     </w:p>
     <w:p>
@@ -1593,51 +1808,24 @@
         </w:rPr>
         <w:t>Select the “</w:t>
       </w:r>
-      <w:r>
-        <w:rPr>
-          <w:rFonts w:ascii="Verdana" w:hAnsi="Verdana"/>
-          <w:b/>
-          <w:sz w:val="20"/>
-          <w:szCs w:val="20"/>
-        </w:rPr>
-        <w:t>Laboratory for Translational Pathology Research</w:t>
-      </w:r>
-      <w:r>
-        <w:rPr>
-          <w:rFonts w:ascii="Verdana" w:hAnsi="Verdana"/>
-          <w:b/>
-          <w:bCs/>
-          <w:sz w:val="20"/>
-          <w:szCs w:val="20"/>
-        </w:rPr>
-        <w:t>”</w:t>
-      </w:r>
-      <w:r>
-        <w:rPr>
-          <w:rFonts w:ascii="Verdana" w:hAnsi="Verdana"/>
-          <w:sz w:val="20"/>
-          <w:szCs w:val="20"/>
-        </w:rPr>
-        <w:t xml:space="preserve"> from </w:t>
-      </w:r>
-      <w:r>
-        <w:rPr>
-          <w:rFonts w:ascii="Verdana" w:hAnsi="Verdana"/>
-          <w:bCs/>
-          <w:sz w:val="20"/>
-          <w:szCs w:val="20"/>
-        </w:rPr>
-        <w:t>Distribution Site dropdown</w:t>
-      </w:r>
-      <w:r>
-        <w:rPr>
-          <w:rFonts w:ascii="Verdana" w:hAnsi="Verdana"/>
-          <w:b/>
-          <w:bCs/>
-          <w:sz w:val="20"/>
-          <w:szCs w:val="20"/>
-        </w:rPr>
-        <w:t>.</w:t>
+      <w:proofErr w:type="spellStart"/>
+      <w:r>
+        <w:rPr>
+          <w:rFonts w:ascii="Verdana" w:hAnsi="Verdana"/>
+          <w:b/>
+          <w:sz w:val="20"/>
+          <w:szCs w:val="20"/>
+        </w:rPr>
+        <w:t>DP_Consent_Specimen</w:t>
+      </w:r>
+      <w:proofErr w:type="spellEnd"/>
+      <w:r>
+        <w:rPr>
+          <w:rFonts w:ascii="Verdana" w:hAnsi="Verdana"/>
+          <w:sz w:val="20"/>
+          <w:szCs w:val="20"/>
+        </w:rPr>
+        <w:t>” from the Distribution Protocol.</w:t>
       </w:r>
     </w:p>
     <w:p>
@@ -1657,38 +1845,56 @@
       <w:r>
         <w:rPr>
           <w:rFonts w:ascii="Verdana" w:hAnsi="Verdana"/>
+          <w:sz w:val="20"/>
+          <w:szCs w:val="20"/>
+        </w:rPr>
+        <w:t>Select the “</w:t>
+      </w:r>
+      <w:r>
+        <w:rPr>
+          <w:rFonts w:ascii="Verdana" w:hAnsi="Verdana"/>
+          <w:b/>
+          <w:sz w:val="20"/>
+          <w:szCs w:val="20"/>
+        </w:rPr>
+        <w:t>Laboratory for Translational Pathology Research</w:t>
+      </w:r>
+      <w:r>
+        <w:rPr>
+          <w:rFonts w:ascii="Verdana" w:hAnsi="Verdana"/>
+          <w:b/>
           <w:bCs/>
           <w:sz w:val="20"/>
           <w:szCs w:val="20"/>
         </w:rPr>
-        <w:t xml:space="preserve">Click on </w:t>
-      </w:r>
-      <w:r>
-        <w:rPr>
-          <w:rFonts w:ascii="Verdana" w:hAnsi="Verdana"/>
-          <w:b/>
+        <w:t>”</w:t>
+      </w:r>
+      <w:r>
+        <w:rPr>
+          <w:rFonts w:ascii="Verdana" w:hAnsi="Verdana"/>
+          <w:sz w:val="20"/>
+          <w:szCs w:val="20"/>
+        </w:rPr>
+        <w:t xml:space="preserve"> from </w:t>
+      </w:r>
+      <w:r>
+        <w:rPr>
+          <w:rFonts w:ascii="Verdana" w:hAnsi="Verdana"/>
           <w:bCs/>
           <w:sz w:val="20"/>
           <w:szCs w:val="20"/>
         </w:rPr>
-        <w:t>Verify all the consent</w:t>
-      </w:r>
-      <w:r>
-        <w:rPr>
-          <w:rFonts w:ascii="Verdana" w:hAnsi="Verdana"/>
+        <w:t>Distribution Site dropdown</w:t>
+      </w:r>
+      <w:r>
+        <w:rPr>
+          <w:rFonts w:ascii="Verdana" w:hAnsi="Verdana"/>
+          <w:b/>
           <w:bCs/>
           <w:sz w:val="20"/>
           <w:szCs w:val="20"/>
         </w:rPr>
-        <w:t xml:space="preserve"> from the Specimen Requests Tab.  </w:t>
-      </w:r>
-      <w:r>
-        <w:rPr>
-          <w:rFonts w:ascii="Verdana" w:hAnsi="Verdana"/>
-          <w:sz w:val="20"/>
-          <w:szCs w:val="20"/>
-        </w:rPr>
-        <w:t>(Refer the expected output)</w:t>
+        <w:t>.</w:t>
       </w:r>
     </w:p>
     <w:p>
@@ -1708,19 +1914,38 @@
       <w:r>
         <w:rPr>
           <w:rFonts w:ascii="Verdana" w:hAnsi="Verdana"/>
-          <w:sz w:val="20"/>
-          <w:szCs w:val="20"/>
-        </w:rPr>
-        <w:t xml:space="preserve">Check the </w:t>
-      </w:r>
-      <w:r>
-        <w:rPr>
-          <w:rFonts w:ascii="Verdana" w:hAnsi="Verdana"/>
-          <w:b/>
-          <w:sz w:val="20"/>
-          <w:szCs w:val="20"/>
-        </w:rPr>
-        <w:t>I have verified that the distribution of the specimen is as per consent of the Participant.</w:t>
+          <w:bCs/>
+          <w:sz w:val="20"/>
+          <w:szCs w:val="20"/>
+        </w:rPr>
+        <w:t xml:space="preserve">Click on </w:t>
+      </w:r>
+      <w:r>
+        <w:rPr>
+          <w:rFonts w:ascii="Verdana" w:hAnsi="Verdana"/>
+          <w:b/>
+          <w:bCs/>
+          <w:sz w:val="20"/>
+          <w:szCs w:val="20"/>
+        </w:rPr>
+        <w:t>Verify all the consent</w:t>
+      </w:r>
+      <w:r>
+        <w:rPr>
+          <w:rFonts w:ascii="Verdana" w:hAnsi="Verdana"/>
+          <w:bCs/>
+          <w:sz w:val="20"/>
+          <w:szCs w:val="20"/>
+        </w:rPr>
+        <w:t xml:space="preserve"> from the Specimen Requests Tab.  </w:t>
+      </w:r>
+      <w:r>
+        <w:rPr>
+          <w:rFonts w:ascii="Verdana" w:hAnsi="Verdana"/>
+          <w:sz w:val="20"/>
+          <w:szCs w:val="20"/>
+        </w:rPr>
+        <w:t>(Refer the expected output)</w:t>
       </w:r>
     </w:p>
     <w:p>
@@ -1743,24 +1968,35 @@
           <w:sz w:val="20"/>
           <w:szCs w:val="20"/>
         </w:rPr>
-        <w:t xml:space="preserve">Click on </w:t>
-      </w:r>
-      <w:r>
-        <w:rPr>
-          <w:rFonts w:ascii="Verdana" w:hAnsi="Verdana"/>
-          <w:b/>
-          <w:sz w:val="20"/>
-          <w:szCs w:val="20"/>
-        </w:rPr>
-        <w:t xml:space="preserve">Ok </w:t>
-      </w:r>
-      <w:r>
-        <w:rPr>
-          <w:rFonts w:ascii="Verdana" w:hAnsi="Verdana"/>
-          <w:sz w:val="20"/>
-          <w:szCs w:val="20"/>
-        </w:rPr>
-        <w:t>(Refer the expected output).</w:t>
+        <w:t xml:space="preserve">Check </w:t>
+      </w:r>
+      <w:proofErr w:type="gramStart"/>
+      <w:r>
+        <w:rPr>
+          <w:rFonts w:ascii="Verdana" w:hAnsi="Verdana"/>
+          <w:sz w:val="20"/>
+          <w:szCs w:val="20"/>
+        </w:rPr>
+        <w:t xml:space="preserve">the </w:t>
+      </w:r>
+      <w:r>
+        <w:rPr>
+          <w:rFonts w:ascii="Verdana" w:hAnsi="Verdana"/>
+          <w:b/>
+          <w:sz w:val="20"/>
+          <w:szCs w:val="20"/>
+        </w:rPr>
+        <w:t>I</w:t>
+      </w:r>
+      <w:proofErr w:type="gramEnd"/>
+      <w:r>
+        <w:rPr>
+          <w:rFonts w:ascii="Verdana" w:hAnsi="Verdana"/>
+          <w:b/>
+          <w:sz w:val="20"/>
+          <w:szCs w:val="20"/>
+        </w:rPr>
+        <w:t xml:space="preserve"> have verified that the distribution of the specimen is as per consent of the Participant.</w:t>
       </w:r>
     </w:p>
     <w:p>
@@ -1783,92 +2019,24 @@
           <w:sz w:val="20"/>
           <w:szCs w:val="20"/>
         </w:rPr>
-        <w:t xml:space="preserve">Again click on the </w:t>
-      </w:r>
-      <w:r>
-        <w:rPr>
-          <w:rFonts w:ascii="Verdana" w:hAnsi="Verdana"/>
-          <w:b/>
-          <w:sz w:val="20"/>
-          <w:szCs w:val="20"/>
-        </w:rPr>
-        <w:t>FT_AP_1</w:t>
-      </w:r>
-      <w:r>
-        <w:rPr>
-          <w:rFonts w:ascii="Verdana" w:hAnsi="Verdana"/>
-          <w:sz w:val="20"/>
-          <w:szCs w:val="20"/>
-        </w:rPr>
-        <w:t>_</w:t>
-      </w:r>
-      <w:r>
-        <w:rPr>
-          <w:rFonts w:ascii="Verdana" w:hAnsi="Verdana"/>
-          <w:b/>
-          <w:sz w:val="20"/>
-          <w:szCs w:val="20"/>
-        </w:rPr>
-        <w:t>1</w:t>
-      </w:r>
-      <w:r>
-        <w:rPr>
-          <w:rFonts w:ascii="Verdana" w:hAnsi="Verdana"/>
-          <w:sz w:val="20"/>
-          <w:szCs w:val="20"/>
-        </w:rPr>
-        <w:t xml:space="preserve">  and </w:t>
-      </w:r>
-      <w:r>
-        <w:rPr>
-          <w:rFonts w:ascii="Verdana" w:hAnsi="Verdana"/>
-          <w:b/>
-          <w:sz w:val="20"/>
-          <w:szCs w:val="20"/>
-        </w:rPr>
-        <w:t xml:space="preserve">View link </w:t>
-      </w:r>
-      <w:r>
-        <w:rPr>
-          <w:rFonts w:ascii="Verdana" w:hAnsi="Verdana"/>
-          <w:sz w:val="20"/>
-          <w:szCs w:val="20"/>
-        </w:rPr>
-        <w:t xml:space="preserve">for the </w:t>
-      </w:r>
-      <w:r>
-        <w:rPr>
-          <w:rFonts w:ascii="Verdana" w:hAnsi="Verdana"/>
-          <w:b/>
-          <w:sz w:val="20"/>
-          <w:szCs w:val="20"/>
-        </w:rPr>
-        <w:t>FT_AP_1</w:t>
-      </w:r>
-      <w:r>
-        <w:rPr>
-          <w:rFonts w:ascii="Verdana" w:hAnsi="Verdana"/>
-          <w:sz w:val="20"/>
-          <w:szCs w:val="20"/>
-        </w:rPr>
-        <w:t>_</w:t>
-      </w:r>
-      <w:r>
-        <w:rPr>
-          <w:rFonts w:ascii="Verdana" w:hAnsi="Verdana"/>
-          <w:b/>
-          <w:sz w:val="20"/>
-          <w:szCs w:val="20"/>
-        </w:rPr>
-        <w:t>1</w:t>
-      </w:r>
-      <w:r>
-        <w:rPr>
-          <w:rFonts w:ascii="Verdana" w:hAnsi="Verdana"/>
-          <w:sz w:val="20"/>
-          <w:szCs w:val="20"/>
-        </w:rPr>
-        <w:t xml:space="preserve"> and verify the consents. (Refer the expected output).</w:t>
+        <w:t xml:space="preserve">Click on </w:t>
+      </w:r>
+      <w:r>
+        <w:rPr>
+          <w:rFonts w:ascii="Verdana" w:hAnsi="Verdana"/>
+          <w:b/>
+          <w:sz w:val="20"/>
+          <w:szCs w:val="20"/>
+        </w:rPr>
+        <w:t xml:space="preserve">Ok </w:t>
+      </w:r>
+      <w:r>
+        <w:rPr>
+          <w:rFonts w:ascii="Verdana" w:hAnsi="Verdana"/>
+          <w:sz w:val="20"/>
+          <w:szCs w:val="20"/>
+        </w:rPr>
+        <w:t>(Refer the expected output).</w:t>
       </w:r>
     </w:p>
     <w:p>
@@ -1910,15 +2078,25 @@
         </w:rPr>
         <w:t>_</w:t>
       </w:r>
-      <w:r>
-        <w:rPr>
-          <w:rFonts w:ascii="Verdana" w:hAnsi="Verdana"/>
-          <w:b/>
-          <w:sz w:val="20"/>
-          <w:szCs w:val="20"/>
-        </w:rPr>
-        <w:t xml:space="preserve">2 and </w:t>
-      </w:r>
+      <w:proofErr w:type="gramStart"/>
+      <w:r>
+        <w:rPr>
+          <w:rFonts w:ascii="Verdana" w:hAnsi="Verdana"/>
+          <w:b/>
+          <w:sz w:val="20"/>
+          <w:szCs w:val="20"/>
+        </w:rPr>
+        <w:t>1</w:t>
+      </w:r>
+      <w:r>
+        <w:rPr>
+          <w:rFonts w:ascii="Verdana" w:hAnsi="Verdana"/>
+          <w:sz w:val="20"/>
+          <w:szCs w:val="20"/>
+        </w:rPr>
+        <w:t xml:space="preserve">  and</w:t>
+      </w:r>
+      <w:proofErr w:type="gramEnd"/>
       <w:r>
         <w:rPr>
           <w:rFonts w:ascii="Verdana" w:hAnsi="Verdana"/>
@@ -1935,6 +2113,134 @@
           <w:szCs w:val="20"/>
         </w:rPr>
         <w:t xml:space="preserve">View link </w:t>
+      </w:r>
+      <w:r>
+        <w:rPr>
+          <w:rFonts w:ascii="Verdana" w:hAnsi="Verdana"/>
+          <w:sz w:val="20"/>
+          <w:szCs w:val="20"/>
+        </w:rPr>
+        <w:t xml:space="preserve">for the </w:t>
+      </w:r>
+      <w:r>
+        <w:rPr>
+          <w:rFonts w:ascii="Verdana" w:hAnsi="Verdana"/>
+          <w:b/>
+          <w:sz w:val="20"/>
+          <w:szCs w:val="20"/>
+        </w:rPr>
+        <w:t>FT_AP_1</w:t>
+      </w:r>
+      <w:r>
+        <w:rPr>
+          <w:rFonts w:ascii="Verdana" w:hAnsi="Verdana"/>
+          <w:sz w:val="20"/>
+          <w:szCs w:val="20"/>
+        </w:rPr>
+        <w:t>_</w:t>
+      </w:r>
+      <w:r>
+        <w:rPr>
+          <w:rFonts w:ascii="Verdana" w:hAnsi="Verdana"/>
+          <w:b/>
+          <w:sz w:val="20"/>
+          <w:szCs w:val="20"/>
+        </w:rPr>
+        <w:t>1</w:t>
+      </w:r>
+      <w:r>
+        <w:rPr>
+          <w:rFonts w:ascii="Verdana" w:hAnsi="Verdana"/>
+          <w:sz w:val="20"/>
+          <w:szCs w:val="20"/>
+        </w:rPr>
+        <w:t xml:space="preserve"> and verify the consents. (Refer the expected output).</w:t>
+      </w:r>
+    </w:p>
+    <w:p>
+      <w:pPr>
+        <w:pStyle w:val="ListParagraph"/>
+        <w:numPr>
+          <w:ilvl w:val="0"/>
+          <w:numId w:val="7"/>
+        </w:numPr>
+        <w:spacing w:after="0" w:line="240" w:lineRule="auto"/>
+        <w:rPr>
+          <w:rFonts w:ascii="Verdana" w:hAnsi="Verdana"/>
+          <w:sz w:val="20"/>
+          <w:szCs w:val="20"/>
+        </w:rPr>
+      </w:pPr>
+      <w:r>
+        <w:rPr>
+          <w:rFonts w:ascii="Verdana" w:hAnsi="Verdana"/>
+          <w:sz w:val="20"/>
+          <w:szCs w:val="20"/>
+        </w:rPr>
+        <w:t xml:space="preserve">Again click on the </w:t>
+      </w:r>
+      <w:r>
+        <w:rPr>
+          <w:rFonts w:ascii="Verdana" w:hAnsi="Verdana"/>
+          <w:b/>
+          <w:sz w:val="20"/>
+          <w:szCs w:val="20"/>
+        </w:rPr>
+        <w:t>FT_AP_1</w:t>
+      </w:r>
+      <w:r>
+        <w:rPr>
+          <w:rFonts w:ascii="Verdana" w:hAnsi="Verdana"/>
+          <w:sz w:val="20"/>
+          <w:szCs w:val="20"/>
+        </w:rPr>
+        <w:t>_</w:t>
+      </w:r>
+      <w:r>
+        <w:rPr>
+          <w:rFonts w:ascii="Verdana" w:hAnsi="Verdana"/>
+          <w:b/>
+          <w:sz w:val="20"/>
+          <w:szCs w:val="20"/>
+        </w:rPr>
+        <w:t xml:space="preserve">2 </w:t>
+      </w:r>
+      <w:proofErr w:type="gramStart"/>
+      <w:r>
+        <w:rPr>
+          <w:rFonts w:ascii="Verdana" w:hAnsi="Verdana"/>
+          <w:b/>
+          <w:sz w:val="20"/>
+          <w:szCs w:val="20"/>
+        </w:rPr>
+        <w:t xml:space="preserve">and </w:t>
+      </w:r>
+      <w:r>
+        <w:rPr>
+          <w:rFonts w:ascii="Verdana" w:hAnsi="Verdana"/>
+          <w:sz w:val="20"/>
+          <w:szCs w:val="20"/>
+        </w:rPr>
+        <w:t xml:space="preserve"> </w:t>
+      </w:r>
+      <w:r>
+        <w:rPr>
+          <w:rFonts w:ascii="Verdana" w:hAnsi="Verdana"/>
+          <w:b/>
+          <w:sz w:val="20"/>
+          <w:szCs w:val="20"/>
+        </w:rPr>
+        <w:t>View</w:t>
+      </w:r>
+      <w:proofErr w:type="gramEnd"/>
+      <w:r>
+        <w:rPr>
+          <w:rFonts w:ascii="Verdana" w:hAnsi="Verdana"/>
+          <w:b/>
+          <w:sz w:val="20"/>
+          <w:szCs w:val="20"/>
+        </w:rPr>
+        <w:t xml:space="preserve"> link </w:t>
       </w:r>
       <w:r>
         <w:rPr>
@@ -2869,6 +3175,7 @@
           <w:sz w:val="20"/>
           <w:szCs w:val="20"/>
         </w:rPr>
+        <w:lastRenderedPageBreak/>
         <w:t xml:space="preserve">To return the specimen to the Collection Site, click 'Return' </w:t>
       </w:r>
     </w:p>
@@ -2942,7 +3249,6 @@
           <w:sz w:val="20"/>
           <w:szCs w:val="20"/>
         </w:rPr>
-        <w:lastRenderedPageBreak/>
         <w:t>Discard</w:t>
       </w:r>
     </w:p>
@@ -3177,20 +3483,88 @@
     </w:p>
     <w:p>
       <w:pPr>
-        <w:spacing w:after="0"/>
-        <w:rPr>
-          <w:rFonts w:ascii="Verdana" w:hAnsi="Verdana"/>
-          <w:sz w:val="20"/>
-          <w:szCs w:val="20"/>
-        </w:rPr>
-      </w:pPr>
-      <w:r>
-        <w:rPr>
-          <w:rFonts w:ascii="Verdana" w:hAnsi="Verdana"/>
-          <w:sz w:val="20"/>
-          <w:szCs w:val="20"/>
-        </w:rPr>
-        <w:t>17)</w:t>
+        <w:spacing w:after="0" w:line="240" w:lineRule="auto"/>
+        <w:rPr>
+          <w:rFonts w:ascii="Verdana" w:hAnsi="Verdana"/>
+          <w:sz w:val="20"/>
+          <w:szCs w:val="20"/>
+        </w:rPr>
+      </w:pPr>
+      <w:r>
+        <w:rPr>
+          <w:rFonts w:ascii="Verdana" w:hAnsi="Verdana"/>
+          <w:sz w:val="20"/>
+          <w:szCs w:val="20"/>
+        </w:rPr>
+        <w:t xml:space="preserve">15) The Specimen will be updated successfully and the response will be propagated down the hierarchy to its child specimens. </w:t>
+      </w:r>
+    </w:p>
+    <w:p>
+      <w:pPr>
+        <w:spacing w:after="0" w:line="240" w:lineRule="auto"/>
+        <w:rPr>
+          <w:rFonts w:ascii="Verdana" w:hAnsi="Verdana"/>
+          <w:sz w:val="20"/>
+          <w:szCs w:val="20"/>
+        </w:rPr>
+      </w:pPr>
+      <w:r>
+        <w:rPr>
+          <w:rFonts w:ascii="Verdana" w:hAnsi="Verdana"/>
+          <w:sz w:val="20"/>
+          <w:szCs w:val="20"/>
+        </w:rPr>
+        <w:t>16) The c</w:t>
+      </w:r>
+      <w:r>
+        <w:rPr>
+          <w:rFonts w:ascii="Verdana" w:hAnsi="Verdana"/>
+          <w:sz w:val="20"/>
+          <w:szCs w:val="20"/>
+        </w:rPr>
+        <w:t>onsents</w:t>
+      </w:r>
+      <w:r>
+        <w:rPr>
+          <w:rFonts w:ascii="Verdana" w:hAnsi="Verdana"/>
+          <w:sz w:val="20"/>
+          <w:szCs w:val="20"/>
+        </w:rPr>
+        <w:t xml:space="preserve"> will be same as parent specimen. The withdrawn consent cannot be restored to “Yes, No or Not Specified” once set to Withdrawn.</w:t>
+      </w:r>
+    </w:p>
+    <w:p>
+      <w:pPr>
+        <w:spacing w:after="0"/>
+        <w:rPr>
+          <w:rFonts w:ascii="Verdana" w:hAnsi="Verdana"/>
+          <w:sz w:val="20"/>
+          <w:szCs w:val="20"/>
+        </w:rPr>
+      </w:pPr>
+      <w:r>
+        <w:rPr>
+          <w:rFonts w:ascii="Verdana" w:hAnsi="Verdana"/>
+          <w:sz w:val="20"/>
+          <w:szCs w:val="20"/>
+        </w:rPr>
+        <w:t>1</w:t>
+      </w:r>
+      <w:r>
+        <w:rPr>
+          <w:rFonts w:ascii="Verdana" w:hAnsi="Verdana"/>
+          <w:sz w:val="20"/>
+          <w:szCs w:val="20"/>
+        </w:rPr>
+        <w:t>9</w:t>
+      </w:r>
+      <w:r>
+        <w:rPr>
+          <w:rFonts w:ascii="Verdana" w:hAnsi="Verdana"/>
+          <w:sz w:val="20"/>
+          <w:szCs w:val="20"/>
+        </w:rPr>
+        <w:t>)</w:t>
       </w:r>
       <w:r>
         <w:rPr>
@@ -3457,7 +3831,15 @@
           <w:sz w:val="20"/>
           <w:szCs w:val="20"/>
         </w:rPr>
-        <w:t>18)</w:t>
+        <w:t>20</w:t>
+      </w:r>
+      <w:r>
+        <w:rPr>
+          <w:rFonts w:ascii="Verdana" w:hAnsi="Verdana"/>
+          <w:sz w:val="20"/>
+          <w:szCs w:val="20"/>
+        </w:rPr>
+        <w:t>)</w:t>
       </w:r>
       <w:r>
         <w:rPr>
@@ -3738,7 +4120,17 @@
                 <w:sz w:val="20"/>
                 <w:szCs w:val="20"/>
               </w:rPr>
-              <w:t>Ordered Specimen Details</w:t>
+              <w:t xml:space="preserve">Ordered Specimen </w:t>
+            </w:r>
+            <w:r>
+              <w:rPr>
+                <w:rStyle w:val="Strong"/>
+                <w:rFonts w:ascii="Verdana" w:hAnsi="Verdana"/>
+                <w:sz w:val="20"/>
+                <w:szCs w:val="20"/>
+              </w:rPr>
+              <w:lastRenderedPageBreak/>
+              <w:t>Details</w:t>
             </w:r>
           </w:p>
         </w:tc>
@@ -3763,7 +4155,18 @@
                 <w:sz w:val="20"/>
                 <w:szCs w:val="20"/>
               </w:rPr>
-              <w:t>Requested Specimen Details</w:t>
+              <w:lastRenderedPageBreak/>
+              <w:t xml:space="preserve">Requested Specimen </w:t>
+            </w:r>
+            <w:r>
+              <w:rPr>
+                <w:rStyle w:val="Strong"/>
+                <w:rFonts w:ascii="Verdana" w:hAnsi="Verdana"/>
+                <w:sz w:val="20"/>
+                <w:szCs w:val="20"/>
+              </w:rPr>
+              <w:lastRenderedPageBreak/>
+              <w:t>Details</w:t>
             </w:r>
           </w:p>
         </w:tc>
@@ -3789,7 +4192,18 @@
                 <w:sz w:val="20"/>
                 <w:szCs w:val="20"/>
               </w:rPr>
-              <w:t>Consent for Specimen</w:t>
+              <w:lastRenderedPageBreak/>
+              <w:t xml:space="preserve">Consent </w:t>
+            </w:r>
+            <w:r>
+              <w:rPr>
+                <w:rStyle w:val="Strong"/>
+                <w:rFonts w:ascii="Verdana" w:hAnsi="Verdana"/>
+                <w:sz w:val="20"/>
+                <w:szCs w:val="20"/>
+              </w:rPr>
+              <w:lastRenderedPageBreak/>
+              <w:t>for Specimen</w:t>
             </w:r>
           </w:p>
         </w:tc>
@@ -3815,6 +4229,7 @@
                 <w:sz w:val="20"/>
                 <w:szCs w:val="20"/>
               </w:rPr>
+              <w:lastRenderedPageBreak/>
               <w:t>Status</w:t>
             </w:r>
           </w:p>
@@ -3868,6 +4283,7 @@
                 <w:sz w:val="20"/>
                 <w:szCs w:val="20"/>
               </w:rPr>
+              <w:lastRenderedPageBreak/>
               <w:t>Specimen</w:t>
             </w:r>
           </w:p>
@@ -4058,7 +4474,6 @@
           <w:sz w:val="20"/>
           <w:szCs w:val="20"/>
         </w:rPr>
-        <w:lastRenderedPageBreak/>
         <w:t>Submit</w:t>
       </w:r>
       <w:r>
@@ -4110,34 +4525,70 @@
           <w:sz w:val="20"/>
           <w:szCs w:val="20"/>
         </w:rPr>
-        <w:t xml:space="preserve">19) The Order Name should be auto populated with a system generated name as Order_66 which is successfully edited with the user defined name as </w:t>
-      </w:r>
-      <w:r>
-        <w:rPr>
-          <w:rFonts w:ascii="Verdana" w:hAnsi="Verdana"/>
-          <w:b/>
-          <w:sz w:val="20"/>
-          <w:szCs w:val="20"/>
-        </w:rPr>
-        <w:t>Order for Specimen_Withdraw.</w:t>
-      </w:r>
-    </w:p>
-    <w:p>
-      <w:pPr>
-        <w:spacing w:after="0"/>
-        <w:rPr>
-          <w:rFonts w:ascii="Verdana" w:hAnsi="Verdana"/>
-          <w:sz w:val="20"/>
-          <w:szCs w:val="20"/>
-        </w:rPr>
-      </w:pPr>
-      <w:r>
-        <w:rPr>
-          <w:rFonts w:ascii="Verdana" w:hAnsi="Verdana"/>
-          <w:sz w:val="20"/>
-          <w:szCs w:val="20"/>
-        </w:rPr>
-        <w:t>22)</w:t>
+        <w:t>21</w:t>
+      </w:r>
+      <w:r>
+        <w:rPr>
+          <w:rFonts w:ascii="Verdana" w:hAnsi="Verdana"/>
+          <w:sz w:val="20"/>
+          <w:szCs w:val="20"/>
+        </w:rPr>
+        <w:t xml:space="preserve">) The Order Name should be auto populated with a system generated name as Order_66 which is successfully edited with the user defined name as </w:t>
+      </w:r>
+      <w:r>
+        <w:rPr>
+          <w:rFonts w:ascii="Verdana" w:hAnsi="Verdana"/>
+          <w:b/>
+          <w:sz w:val="20"/>
+          <w:szCs w:val="20"/>
+        </w:rPr>
+        <w:t xml:space="preserve">Order for </w:t>
+      </w:r>
+      <w:proofErr w:type="spellStart"/>
+      <w:r>
+        <w:rPr>
+          <w:rFonts w:ascii="Verdana" w:hAnsi="Verdana"/>
+          <w:b/>
+          <w:sz w:val="20"/>
+          <w:szCs w:val="20"/>
+        </w:rPr>
+        <w:t>Specimen_Withdraw</w:t>
+      </w:r>
+      <w:proofErr w:type="spellEnd"/>
+      <w:r>
+        <w:rPr>
+          <w:rFonts w:ascii="Verdana" w:hAnsi="Verdana"/>
+          <w:b/>
+          <w:sz w:val="20"/>
+          <w:szCs w:val="20"/>
+        </w:rPr>
+        <w:t>.</w:t>
+      </w:r>
+    </w:p>
+    <w:p>
+      <w:pPr>
+        <w:spacing w:after="0"/>
+        <w:rPr>
+          <w:rFonts w:ascii="Verdana" w:hAnsi="Verdana"/>
+          <w:sz w:val="20"/>
+          <w:szCs w:val="20"/>
+        </w:rPr>
+      </w:pPr>
+      <w:r>
+        <w:rPr>
+          <w:rFonts w:ascii="Verdana" w:hAnsi="Verdana"/>
+          <w:sz w:val="20"/>
+          <w:szCs w:val="20"/>
+        </w:rPr>
+        <w:t>23</w:t>
+      </w:r>
+      <w:r>
+        <w:rPr>
+          <w:rFonts w:ascii="Verdana" w:hAnsi="Verdana"/>
+          <w:sz w:val="20"/>
+          <w:szCs w:val="20"/>
+        </w:rPr>
+        <w:t>)</w:t>
       </w:r>
       <w:r>
         <w:rPr>
@@ -4847,25 +5298,61 @@
           <w:sz w:val="20"/>
           <w:szCs w:val="20"/>
         </w:rPr>
-        <w:t>25) The specimen consent should verified and the Consent Form should be closed.</w:t>
-      </w:r>
-    </w:p>
-    <w:p>
-      <w:pPr>
-        <w:spacing w:after="0"/>
-        <w:rPr>
-          <w:rFonts w:ascii="Verdana" w:hAnsi="Verdana"/>
-          <w:sz w:val="20"/>
-          <w:szCs w:val="20"/>
-        </w:rPr>
-      </w:pPr>
-      <w:r>
-        <w:rPr>
-          <w:rFonts w:ascii="Verdana" w:hAnsi="Verdana"/>
-          <w:sz w:val="20"/>
-          <w:szCs w:val="20"/>
-        </w:rPr>
-        <w:t>26) The specimen consent should verified and the Consent Form should be closed.</w:t>
+        <w:t xml:space="preserve">25) The specimen consent should </w:t>
+      </w:r>
+      <w:proofErr w:type="gramStart"/>
+      <w:r>
+        <w:rPr>
+          <w:rFonts w:ascii="Verdana" w:hAnsi="Verdana"/>
+          <w:sz w:val="20"/>
+          <w:szCs w:val="20"/>
+        </w:rPr>
+        <w:t>verified</w:t>
+      </w:r>
+      <w:proofErr w:type="gramEnd"/>
+      <w:r>
+        <w:rPr>
+          <w:rFonts w:ascii="Verdana" w:hAnsi="Verdana"/>
+          <w:sz w:val="20"/>
+          <w:szCs w:val="20"/>
+        </w:rPr>
+        <w:t xml:space="preserve"> and the Consent Form should be closed.</w:t>
+      </w:r>
+    </w:p>
+    <w:p>
+      <w:pPr>
+        <w:spacing w:after="0"/>
+        <w:rPr>
+          <w:rFonts w:ascii="Verdana" w:hAnsi="Verdana"/>
+          <w:sz w:val="20"/>
+          <w:szCs w:val="20"/>
+        </w:rPr>
+      </w:pPr>
+      <w:r>
+        <w:rPr>
+          <w:rFonts w:ascii="Verdana" w:hAnsi="Verdana"/>
+          <w:sz w:val="20"/>
+          <w:szCs w:val="20"/>
+        </w:rPr>
+        <w:t xml:space="preserve">26) The specimen consent should </w:t>
+      </w:r>
+      <w:proofErr w:type="gramStart"/>
+      <w:r>
+        <w:rPr>
+          <w:rFonts w:ascii="Verdana" w:hAnsi="Verdana"/>
+          <w:sz w:val="20"/>
+          <w:szCs w:val="20"/>
+        </w:rPr>
+        <w:t>verified</w:t>
+      </w:r>
+      <w:proofErr w:type="gramEnd"/>
+      <w:r>
+        <w:rPr>
+          <w:rFonts w:ascii="Verdana" w:hAnsi="Verdana"/>
+          <w:sz w:val="20"/>
+          <w:szCs w:val="20"/>
+        </w:rPr>
+        <w:t xml:space="preserve"> and the Consent Form should be closed.</w:t>
       </w:r>
     </w:p>
     <w:p>
@@ -5003,6 +5490,7 @@
           <w:sz w:val="20"/>
           <w:szCs w:val="20"/>
         </w:rPr>
+        <w:lastRenderedPageBreak/>
         <w:t>Following changes should be reflected in below tables:</w:t>
       </w:r>
     </w:p>
@@ -5027,13 +5515,59 @@
           <w:szCs w:val="20"/>
         </w:rPr>
       </w:pPr>
-      <w:r>
-        <w:rPr>
-          <w:rFonts w:ascii="Verdana" w:hAnsi="Verdana"/>
-          <w:sz w:val="20"/>
-          <w:szCs w:val="20"/>
-        </w:rPr>
-        <w:t>1)In CATISSUE_AUDIT_EVENT table new record should be entered with IP address equal to the IP address of the machine from which the action was performed and Event_Timepstamp equal to the date on which the action was performed. Event_Type should contain UPDATE.</w:t>
+      <w:proofErr w:type="gramStart"/>
+      <w:r>
+        <w:rPr>
+          <w:rFonts w:ascii="Verdana" w:hAnsi="Verdana"/>
+          <w:sz w:val="20"/>
+          <w:szCs w:val="20"/>
+        </w:rPr>
+        <w:t>1)In</w:t>
+      </w:r>
+      <w:proofErr w:type="gramEnd"/>
+      <w:r>
+        <w:rPr>
+          <w:rFonts w:ascii="Verdana" w:hAnsi="Verdana"/>
+          <w:sz w:val="20"/>
+          <w:szCs w:val="20"/>
+        </w:rPr>
+        <w:t xml:space="preserve"> CATISSUE_AUDIT_EVENT table new record should be entered with IP address equal to the IP address of the machine from which the action was performed and </w:t>
+      </w:r>
+      <w:proofErr w:type="spellStart"/>
+      <w:r>
+        <w:rPr>
+          <w:rFonts w:ascii="Verdana" w:hAnsi="Verdana"/>
+          <w:sz w:val="20"/>
+          <w:szCs w:val="20"/>
+        </w:rPr>
+        <w:t>Event_Timepstamp</w:t>
+      </w:r>
+      <w:proofErr w:type="spellEnd"/>
+      <w:r>
+        <w:rPr>
+          <w:rFonts w:ascii="Verdana" w:hAnsi="Verdana"/>
+          <w:sz w:val="20"/>
+          <w:szCs w:val="20"/>
+        </w:rPr>
+        <w:t xml:space="preserve"> equal to the date on which the action was performed. </w:t>
+      </w:r>
+      <w:proofErr w:type="spellStart"/>
+      <w:r>
+        <w:rPr>
+          <w:rFonts w:ascii="Verdana" w:hAnsi="Verdana"/>
+          <w:sz w:val="20"/>
+          <w:szCs w:val="20"/>
+        </w:rPr>
+        <w:t>Event_Type</w:t>
+      </w:r>
+      <w:proofErr w:type="spellEnd"/>
+      <w:r>
+        <w:rPr>
+          <w:rFonts w:ascii="Verdana" w:hAnsi="Verdana"/>
+          <w:sz w:val="20"/>
+          <w:szCs w:val="20"/>
+        </w:rPr>
+        <w:t xml:space="preserve"> should contain UPDATE.</w:t>
       </w:r>
     </w:p>
     <w:p>
@@ -5057,13 +5591,95 @@
           <w:szCs w:val="20"/>
         </w:rPr>
       </w:pPr>
-      <w:r>
-        <w:rPr>
-          <w:rFonts w:ascii="Verdana" w:hAnsi="Verdana"/>
-          <w:sz w:val="20"/>
-          <w:szCs w:val="20"/>
-        </w:rPr>
-        <w:t>2)In CATISSUE_DATA_AUDIT_EVENT_LOG table Object_Name should contain CATISSUE_PARTICIPANT, CATISSUE_RACE, CATISSUE_COLL_PROT_REG and CATISSUE_PART_MEDICAL_ID. Object_ID is the unique ID of the object inserted. Parent_ID will be null for the main object. Containment or reference type objects getting added will have a parent_id equal to the ID of the main Object being inserted. This table refers to CATISSUE_AUDIT_EVENT_LOG table which relates to the CATISSUE_AUDIT_EVENT table.</w:t>
+      <w:proofErr w:type="gramStart"/>
+      <w:r>
+        <w:rPr>
+          <w:rFonts w:ascii="Verdana" w:hAnsi="Verdana"/>
+          <w:sz w:val="20"/>
+          <w:szCs w:val="20"/>
+        </w:rPr>
+        <w:t>2)In</w:t>
+      </w:r>
+      <w:proofErr w:type="gramEnd"/>
+      <w:r>
+        <w:rPr>
+          <w:rFonts w:ascii="Verdana" w:hAnsi="Verdana"/>
+          <w:sz w:val="20"/>
+          <w:szCs w:val="20"/>
+        </w:rPr>
+        <w:t xml:space="preserve"> CATISSUE_DATA_AUDIT_EVENT_LOG table </w:t>
+      </w:r>
+      <w:proofErr w:type="spellStart"/>
+      <w:r>
+        <w:rPr>
+          <w:rFonts w:ascii="Verdana" w:hAnsi="Verdana"/>
+          <w:sz w:val="20"/>
+          <w:szCs w:val="20"/>
+        </w:rPr>
+        <w:t>Object_Name</w:t>
+      </w:r>
+      <w:proofErr w:type="spellEnd"/>
+      <w:r>
+        <w:rPr>
+          <w:rFonts w:ascii="Verdana" w:hAnsi="Verdana"/>
+          <w:sz w:val="20"/>
+          <w:szCs w:val="20"/>
+        </w:rPr>
+        <w:t xml:space="preserve"> should contain CATISSUE_PARTICIPANT, CATISSUE_RACE, CATISSUE_COLL_PROT_REG and CATISSUE_PART_MEDICAL_ID. </w:t>
+      </w:r>
+      <w:proofErr w:type="spellStart"/>
+      <w:r>
+        <w:rPr>
+          <w:rFonts w:ascii="Verdana" w:hAnsi="Verdana"/>
+          <w:sz w:val="20"/>
+          <w:szCs w:val="20"/>
+        </w:rPr>
+        <w:t>Object_ID</w:t>
+      </w:r>
+      <w:proofErr w:type="spellEnd"/>
+      <w:r>
+        <w:rPr>
+          <w:rFonts w:ascii="Verdana" w:hAnsi="Verdana"/>
+          <w:sz w:val="20"/>
+          <w:szCs w:val="20"/>
+        </w:rPr>
+        <w:t xml:space="preserve"> is the unique ID of the object inserted. </w:t>
+      </w:r>
+      <w:proofErr w:type="spellStart"/>
+      <w:r>
+        <w:rPr>
+          <w:rFonts w:ascii="Verdana" w:hAnsi="Verdana"/>
+          <w:sz w:val="20"/>
+          <w:szCs w:val="20"/>
+        </w:rPr>
+        <w:t>Parent_ID</w:t>
+      </w:r>
+      <w:proofErr w:type="spellEnd"/>
+      <w:r>
+        <w:rPr>
+          <w:rFonts w:ascii="Verdana" w:hAnsi="Verdana"/>
+          <w:sz w:val="20"/>
+          <w:szCs w:val="20"/>
+        </w:rPr>
+        <w:t xml:space="preserve"> will be null for the main object. Containment or reference type objects getting added will have a </w:t>
+      </w:r>
+      <w:proofErr w:type="spellStart"/>
+      <w:r>
+        <w:rPr>
+          <w:rFonts w:ascii="Verdana" w:hAnsi="Verdana"/>
+          <w:sz w:val="20"/>
+          <w:szCs w:val="20"/>
+        </w:rPr>
+        <w:t>parent_id</w:t>
+      </w:r>
+      <w:proofErr w:type="spellEnd"/>
+      <w:r>
+        <w:rPr>
+          <w:rFonts w:ascii="Verdana" w:hAnsi="Verdana"/>
+          <w:sz w:val="20"/>
+          <w:szCs w:val="20"/>
+        </w:rPr>
+        <w:t xml:space="preserve"> equal to the ID of the main Object being inserted. This table refers to CATISSUE_AUDIT_EVENT_LOG table which relates to the CATISSUE_AUDIT_EVENT table.</w:t>
       </w:r>
     </w:p>
     <w:p>
@@ -5087,13 +5703,77 @@
           <w:szCs w:val="20"/>
         </w:rPr>
       </w:pPr>
-      <w:r>
-        <w:rPr>
-          <w:rFonts w:ascii="Verdana" w:hAnsi="Verdana"/>
-          <w:sz w:val="20"/>
-          <w:szCs w:val="20"/>
-        </w:rPr>
-        <w:t>3)In CATISSUE_AUDIT_EVENT_DETAILS table Element_name contains the list of attributes that are in CATISSUE_PARTICIPANT, CATISSUE_COLL_PROT_REG CATISSUE_RACE and CATISSUE_PART_MEDICAL_ID tables. Previous_value will be values before update and Current_value will be the value updated through UI. CATISSUE_SITE and CATISSUE_COLL_PROT_REG will have their ID's audited only as they have reference association with the main object. ID of CATISSUE_PART_MEDICAL_ID and CATISSUE_RACE will also be audited along with their attributes as it is a containment type attribute.</w:t>
+      <w:proofErr w:type="gramStart"/>
+      <w:r>
+        <w:rPr>
+          <w:rFonts w:ascii="Verdana" w:hAnsi="Verdana"/>
+          <w:sz w:val="20"/>
+          <w:szCs w:val="20"/>
+        </w:rPr>
+        <w:t>3)In</w:t>
+      </w:r>
+      <w:proofErr w:type="gramEnd"/>
+      <w:r>
+        <w:rPr>
+          <w:rFonts w:ascii="Verdana" w:hAnsi="Verdana"/>
+          <w:sz w:val="20"/>
+          <w:szCs w:val="20"/>
+        </w:rPr>
+        <w:t xml:space="preserve"> CATISSUE_AUDIT_EVENT_DETAILS table </w:t>
+      </w:r>
+      <w:proofErr w:type="spellStart"/>
+      <w:r>
+        <w:rPr>
+          <w:rFonts w:ascii="Verdana" w:hAnsi="Verdana"/>
+          <w:sz w:val="20"/>
+          <w:szCs w:val="20"/>
+        </w:rPr>
+        <w:t>Element_name</w:t>
+      </w:r>
+      <w:proofErr w:type="spellEnd"/>
+      <w:r>
+        <w:rPr>
+          <w:rFonts w:ascii="Verdana" w:hAnsi="Verdana"/>
+          <w:sz w:val="20"/>
+          <w:szCs w:val="20"/>
+        </w:rPr>
+        <w:t xml:space="preserve"> contains the list of attributes that are in CATISSUE_PARTICIPANT, CATISSUE_COLL_PROT_REG CATISSUE_RACE and CATISSUE_PART_MEDICAL_ID tables. </w:t>
+      </w:r>
+      <w:proofErr w:type="spellStart"/>
+      <w:r>
+        <w:rPr>
+          <w:rFonts w:ascii="Verdana" w:hAnsi="Verdana"/>
+          <w:sz w:val="20"/>
+          <w:szCs w:val="20"/>
+        </w:rPr>
+        <w:t>Previous_value</w:t>
+      </w:r>
+      <w:proofErr w:type="spellEnd"/>
+      <w:r>
+        <w:rPr>
+          <w:rFonts w:ascii="Verdana" w:hAnsi="Verdana"/>
+          <w:sz w:val="20"/>
+          <w:szCs w:val="20"/>
+        </w:rPr>
+        <w:t xml:space="preserve"> will be values before update and </w:t>
+      </w:r>
+      <w:proofErr w:type="spellStart"/>
+      <w:r>
+        <w:rPr>
+          <w:rFonts w:ascii="Verdana" w:hAnsi="Verdana"/>
+          <w:sz w:val="20"/>
+          <w:szCs w:val="20"/>
+        </w:rPr>
+        <w:t>Current_value</w:t>
+      </w:r>
+      <w:proofErr w:type="spellEnd"/>
+      <w:r>
+        <w:rPr>
+          <w:rFonts w:ascii="Verdana" w:hAnsi="Verdana"/>
+          <w:sz w:val="20"/>
+          <w:szCs w:val="20"/>
+        </w:rPr>
+        <w:t xml:space="preserve"> will be the value updated through UI. CATISSUE_SITE and CATISSUE_COLL_PROT_REG will have their ID's audited only as they have reference association with the main object. ID of CATISSUE_PART_MEDICAL_ID and CATISSUE_RACE will also be audited along with their attributes as it is a containment type attribute.</w:t>
       </w:r>
     </w:p>
     <w:p>
@@ -5123,7 +5803,25 @@
           <w:sz w:val="20"/>
           <w:szCs w:val="20"/>
         </w:rPr>
-        <w:t>One more row gets added for the containment and reference association i.e., edu.wustl.catissuecore.domain.&lt;attribute_name&gt;_PREV_CURR_IDS_LIST. In this case following gets added:</w:t>
+        <w:t>One more row gets added for the containment and reference association i.e., edu.wustl.catissuecore.domain</w:t>
+      </w:r>
+      <w:proofErr w:type="gramStart"/>
+      <w:r>
+        <w:rPr>
+          <w:rFonts w:ascii="Verdana" w:hAnsi="Verdana"/>
+          <w:sz w:val="20"/>
+          <w:szCs w:val="20"/>
+        </w:rPr>
+        <w:t>.&lt;</w:t>
+      </w:r>
+      <w:proofErr w:type="gramEnd"/>
+      <w:r>
+        <w:rPr>
+          <w:rFonts w:ascii="Verdana" w:hAnsi="Verdana"/>
+          <w:sz w:val="20"/>
+          <w:szCs w:val="20"/>
+        </w:rPr>
+        <w:t>attribute_name&gt;_PREV_CURR_IDS_LIST. In this case following gets added:</w:t>
       </w:r>
     </w:p>
     <w:p>
@@ -5147,6 +5845,7 @@
           <w:szCs w:val="20"/>
         </w:rPr>
       </w:pPr>
+      <w:proofErr w:type="spellStart"/>
       <w:r>
         <w:rPr>
           <w:rFonts w:ascii="Verdana" w:hAnsi="Verdana"/>
@@ -5155,6 +5854,7 @@
         </w:rPr>
         <w:t>edu.wustl.catissuecore.domain.Site_PREV_CURR_IDS_LIST</w:t>
       </w:r>
+      <w:proofErr w:type="spellEnd"/>
     </w:p>
     <w:p>
       <w:pPr>
@@ -5204,6 +5904,7 @@
           <w:szCs w:val="20"/>
         </w:rPr>
       </w:pPr>
+      <w:proofErr w:type="spellStart"/>
       <w:r>
         <w:rPr>
           <w:rFonts w:ascii="Verdana" w:hAnsi="Verdana"/>
@@ -5212,6 +5913,7 @@
         </w:rPr>
         <w:t>edu.wustl.catissuecore.domain.Race_PREV_CURR_IDS_LIST</w:t>
       </w:r>
+      <w:proofErr w:type="spellEnd"/>
     </w:p>
     <w:p>
       <w:pPr>
@@ -5278,38 +5980,60 @@
           <w:sz w:val="20"/>
           <w:szCs w:val="20"/>
         </w:rPr>
-        <w:t>Execute each of the individual queries and verify that the same consents are reflected in the advance query also .</w:t>
-      </w:r>
-    </w:p>
-    <w:p>
-      <w:pPr>
-        <w:spacing w:after="0"/>
-        <w:rPr>
-          <w:rFonts w:ascii="Verdana" w:hAnsi="Verdana"/>
-          <w:b/>
-          <w:sz w:val="20"/>
-          <w:szCs w:val="20"/>
-        </w:rPr>
-      </w:pPr>
-    </w:p>
-    <w:p>
-      <w:pPr>
-        <w:spacing w:after="0"/>
-        <w:rPr>
-          <w:rFonts w:ascii="Verdana" w:hAnsi="Verdana"/>
-          <w:b/>
-          <w:sz w:val="20"/>
-          <w:szCs w:val="20"/>
-        </w:rPr>
-      </w:pPr>
-      <w:r>
-        <w:rPr>
-          <w:rFonts w:ascii="Verdana" w:hAnsi="Verdana"/>
-          <w:b/>
-          <w:sz w:val="20"/>
-          <w:szCs w:val="20"/>
-        </w:rPr>
-        <w:t>i)  Participant level consent query</w:t>
+        <w:t xml:space="preserve">Execute each of the individual queries and verify that the same consents are reflected in the advance query </w:t>
+      </w:r>
+      <w:proofErr w:type="gramStart"/>
+      <w:r>
+        <w:rPr>
+          <w:rFonts w:ascii="Verdana" w:hAnsi="Verdana"/>
+          <w:b/>
+          <w:sz w:val="20"/>
+          <w:szCs w:val="20"/>
+        </w:rPr>
+        <w:t>also .</w:t>
+      </w:r>
+      <w:proofErr w:type="gramEnd"/>
+    </w:p>
+    <w:p>
+      <w:pPr>
+        <w:spacing w:after="0"/>
+        <w:rPr>
+          <w:rFonts w:ascii="Verdana" w:hAnsi="Verdana"/>
+          <w:b/>
+          <w:sz w:val="20"/>
+          <w:szCs w:val="20"/>
+        </w:rPr>
+      </w:pPr>
+    </w:p>
+    <w:p>
+      <w:pPr>
+        <w:spacing w:after="0"/>
+        <w:rPr>
+          <w:rFonts w:ascii="Verdana" w:hAnsi="Verdana"/>
+          <w:b/>
+          <w:sz w:val="20"/>
+          <w:szCs w:val="20"/>
+        </w:rPr>
+      </w:pPr>
+      <w:proofErr w:type="spellStart"/>
+      <w:r>
+        <w:rPr>
+          <w:rFonts w:ascii="Verdana" w:hAnsi="Verdana"/>
+          <w:b/>
+          <w:sz w:val="20"/>
+          <w:szCs w:val="20"/>
+        </w:rPr>
+        <w:t>i</w:t>
+      </w:r>
+      <w:proofErr w:type="spellEnd"/>
+      <w:r>
+        <w:rPr>
+          <w:rFonts w:ascii="Verdana" w:hAnsi="Verdana"/>
+          <w:b/>
+          <w:sz w:val="20"/>
+          <w:szCs w:val="20"/>
+        </w:rPr>
+        <w:t>)  Participant level consent query</w:t>
       </w:r>
     </w:p>
     <w:p>
@@ -5340,14 +6064,25 @@
         </w:rPr>
         <w:sym w:font="Wingdings" w:char="F0E0"/>
       </w:r>
-      <w:r>
-        <w:rPr>
-          <w:rFonts w:ascii="Verdana" w:hAnsi="Verdana"/>
-          <w:b/>
-          <w:sz w:val="20"/>
-          <w:szCs w:val="20"/>
-        </w:rPr>
-        <w:t>ConsentTier Response</w:t>
+      <w:proofErr w:type="spellStart"/>
+      <w:r>
+        <w:rPr>
+          <w:rFonts w:ascii="Verdana" w:hAnsi="Verdana"/>
+          <w:b/>
+          <w:sz w:val="20"/>
+          <w:szCs w:val="20"/>
+        </w:rPr>
+        <w:t>ConsentTier</w:t>
+      </w:r>
+      <w:proofErr w:type="spellEnd"/>
+      <w:r>
+        <w:rPr>
+          <w:rFonts w:ascii="Verdana" w:hAnsi="Verdana"/>
+          <w:b/>
+          <w:sz w:val="20"/>
+          <w:szCs w:val="20"/>
+        </w:rPr>
+        <w:t xml:space="preserve"> Response</w:t>
       </w:r>
     </w:p>
     <w:p>
@@ -5405,7 +6140,27 @@
           <w:sz w:val="20"/>
           <w:szCs w:val="20"/>
         </w:rPr>
-        <w:t xml:space="preserve"> ConsentTier Status </w:t>
+        <w:t xml:space="preserve"> </w:t>
+      </w:r>
+      <w:proofErr w:type="spellStart"/>
+      <w:r>
+        <w:rPr>
+          <w:rFonts w:ascii="Verdana" w:hAnsi="Verdana"/>
+          <w:b/>
+          <w:sz w:val="20"/>
+          <w:szCs w:val="20"/>
+        </w:rPr>
+        <w:t>ConsentTier</w:t>
+      </w:r>
+      <w:proofErr w:type="spellEnd"/>
+      <w:r>
+        <w:rPr>
+          <w:rFonts w:ascii="Verdana" w:hAnsi="Verdana"/>
+          <w:b/>
+          <w:sz w:val="20"/>
+          <w:szCs w:val="20"/>
+        </w:rPr>
+        <w:t xml:space="preserve"> Status </w:t>
       </w:r>
     </w:p>
     <w:p>
@@ -5554,6 +6309,7 @@
                 <w:sz w:val="20"/>
                 <w:szCs w:val="20"/>
               </w:rPr>
+              <w:lastRenderedPageBreak/>
               <w:t>Participant</w:t>
             </w:r>
           </w:p>
@@ -5676,13 +6432,23 @@
                 <w:szCs w:val="20"/>
               </w:rPr>
             </w:pPr>
-            <w:r>
-              <w:rPr>
-                <w:rFonts w:ascii="Verdana" w:hAnsi="Verdana"/>
-                <w:sz w:val="20"/>
-                <w:szCs w:val="20"/>
-              </w:rPr>
-              <w:t xml:space="preserve">ConsentTier </w:t>
+            <w:proofErr w:type="spellStart"/>
+            <w:r>
+              <w:rPr>
+                <w:rFonts w:ascii="Verdana" w:hAnsi="Verdana"/>
+                <w:sz w:val="20"/>
+                <w:szCs w:val="20"/>
+              </w:rPr>
+              <w:t>ConsentTier</w:t>
+            </w:r>
+            <w:proofErr w:type="spellEnd"/>
+            <w:r>
+              <w:rPr>
+                <w:rFonts w:ascii="Verdana" w:hAnsi="Verdana"/>
+                <w:sz w:val="20"/>
+                <w:szCs w:val="20"/>
+              </w:rPr>
+              <w:t xml:space="preserve"> </w:t>
             </w:r>
           </w:p>
         </w:tc>
@@ -5744,13 +6510,23 @@
                 <w:szCs w:val="20"/>
               </w:rPr>
             </w:pPr>
-            <w:r>
-              <w:rPr>
-                <w:rFonts w:ascii="Verdana" w:hAnsi="Verdana"/>
-                <w:sz w:val="20"/>
-                <w:szCs w:val="20"/>
-              </w:rPr>
-              <w:t>ConsentTier Response</w:t>
+            <w:proofErr w:type="spellStart"/>
+            <w:r>
+              <w:rPr>
+                <w:rFonts w:ascii="Verdana" w:hAnsi="Verdana"/>
+                <w:sz w:val="20"/>
+                <w:szCs w:val="20"/>
+              </w:rPr>
+              <w:t>ConsentTier</w:t>
+            </w:r>
+            <w:proofErr w:type="spellEnd"/>
+            <w:r>
+              <w:rPr>
+                <w:rFonts w:ascii="Verdana" w:hAnsi="Verdana"/>
+                <w:sz w:val="20"/>
+                <w:szCs w:val="20"/>
+              </w:rPr>
+              <w:t xml:space="preserve"> Response</w:t>
             </w:r>
           </w:p>
         </w:tc>
@@ -5879,6 +6655,7 @@
         </w:rPr>
         <w:sym w:font="Wingdings" w:char="F0E0"/>
       </w:r>
+      <w:proofErr w:type="spellStart"/>
       <w:r>
         <w:rPr>
           <w:rFonts w:ascii="Verdana" w:hAnsi="Verdana"/>
@@ -5888,6 +6665,7 @@
         </w:rPr>
         <w:t>ConsentTier</w:t>
       </w:r>
+      <w:proofErr w:type="spellEnd"/>
     </w:p>
     <w:p>
       <w:pPr>
@@ -5964,7 +6742,27 @@
           <w:sz w:val="20"/>
           <w:szCs w:val="20"/>
         </w:rPr>
-        <w:t xml:space="preserve"> ConsentTier Status </w:t>
+        <w:t xml:space="preserve"> </w:t>
+      </w:r>
+      <w:proofErr w:type="spellStart"/>
+      <w:r>
+        <w:rPr>
+          <w:rFonts w:ascii="Verdana" w:hAnsi="Verdana"/>
+          <w:b/>
+          <w:sz w:val="20"/>
+          <w:szCs w:val="20"/>
+        </w:rPr>
+        <w:t>ConsentTier</w:t>
+      </w:r>
+      <w:proofErr w:type="spellEnd"/>
+      <w:r>
+        <w:rPr>
+          <w:rFonts w:ascii="Verdana" w:hAnsi="Verdana"/>
+          <w:b/>
+          <w:sz w:val="20"/>
+          <w:szCs w:val="20"/>
+        </w:rPr>
+        <w:t xml:space="preserve"> Status </w:t>
       </w:r>
     </w:p>
     <w:p>
@@ -6176,13 +6974,23 @@
                 <w:szCs w:val="20"/>
               </w:rPr>
             </w:pPr>
-            <w:r>
-              <w:rPr>
-                <w:rFonts w:ascii="Verdana" w:hAnsi="Verdana"/>
-                <w:sz w:val="20"/>
-                <w:szCs w:val="20"/>
-              </w:rPr>
-              <w:t xml:space="preserve">ConsentTier </w:t>
+            <w:proofErr w:type="spellStart"/>
+            <w:r>
+              <w:rPr>
+                <w:rFonts w:ascii="Verdana" w:hAnsi="Verdana"/>
+                <w:sz w:val="20"/>
+                <w:szCs w:val="20"/>
+              </w:rPr>
+              <w:t>ConsentTier</w:t>
+            </w:r>
+            <w:proofErr w:type="spellEnd"/>
+            <w:r>
+              <w:rPr>
+                <w:rFonts w:ascii="Verdana" w:hAnsi="Verdana"/>
+                <w:sz w:val="20"/>
+                <w:szCs w:val="20"/>
+              </w:rPr>
+              <w:t xml:space="preserve"> </w:t>
             </w:r>
           </w:p>
         </w:tc>
@@ -6244,13 +7052,23 @@
                 <w:szCs w:val="20"/>
               </w:rPr>
             </w:pPr>
-            <w:r>
-              <w:rPr>
-                <w:rFonts w:ascii="Verdana" w:hAnsi="Verdana"/>
-                <w:sz w:val="20"/>
-                <w:szCs w:val="20"/>
-              </w:rPr>
-              <w:t>ConsentTier Status</w:t>
+            <w:proofErr w:type="spellStart"/>
+            <w:r>
+              <w:rPr>
+                <w:rFonts w:ascii="Verdana" w:hAnsi="Verdana"/>
+                <w:sz w:val="20"/>
+                <w:szCs w:val="20"/>
+              </w:rPr>
+              <w:t>ConsentTier</w:t>
+            </w:r>
+            <w:proofErr w:type="spellEnd"/>
+            <w:r>
+              <w:rPr>
+                <w:rFonts w:ascii="Verdana" w:hAnsi="Verdana"/>
+                <w:sz w:val="20"/>
+                <w:szCs w:val="20"/>
+              </w:rPr>
+              <w:t xml:space="preserve"> Status</w:t>
             </w:r>
           </w:p>
         </w:tc>
@@ -6392,6 +7210,7 @@
         </w:rPr>
         <w:sym w:font="Wingdings" w:char="F0E0"/>
       </w:r>
+      <w:proofErr w:type="spellStart"/>
       <w:r>
         <w:rPr>
           <w:rFonts w:ascii="Verdana" w:hAnsi="Verdana"/>
@@ -6401,6 +7220,7 @@
         </w:rPr>
         <w:t>ConsentTier</w:t>
       </w:r>
+      <w:proofErr w:type="spellEnd"/>
     </w:p>
     <w:p>
       <w:pPr>
@@ -6457,7 +7277,27 @@
           <w:sz w:val="20"/>
           <w:szCs w:val="20"/>
         </w:rPr>
-        <w:t xml:space="preserve"> ConsentTier Status </w:t>
+        <w:t xml:space="preserve"> </w:t>
+      </w:r>
+      <w:proofErr w:type="spellStart"/>
+      <w:r>
+        <w:rPr>
+          <w:rFonts w:ascii="Verdana" w:hAnsi="Verdana"/>
+          <w:b/>
+          <w:sz w:val="20"/>
+          <w:szCs w:val="20"/>
+        </w:rPr>
+        <w:t>ConsentTier</w:t>
+      </w:r>
+      <w:proofErr w:type="spellEnd"/>
+      <w:r>
+        <w:rPr>
+          <w:rFonts w:ascii="Verdana" w:hAnsi="Verdana"/>
+          <w:b/>
+          <w:sz w:val="20"/>
+          <w:szCs w:val="20"/>
+        </w:rPr>
+        <w:t xml:space="preserve"> Status </w:t>
       </w:r>
     </w:p>
     <w:p>
@@ -6656,13 +7496,23 @@
                 <w:szCs w:val="20"/>
               </w:rPr>
             </w:pPr>
-            <w:r>
-              <w:rPr>
-                <w:rFonts w:ascii="Verdana" w:hAnsi="Verdana"/>
-                <w:sz w:val="20"/>
-                <w:szCs w:val="20"/>
-              </w:rPr>
-              <w:t xml:space="preserve">ConsentTier </w:t>
+            <w:proofErr w:type="spellStart"/>
+            <w:r>
+              <w:rPr>
+                <w:rFonts w:ascii="Verdana" w:hAnsi="Verdana"/>
+                <w:sz w:val="20"/>
+                <w:szCs w:val="20"/>
+              </w:rPr>
+              <w:t>ConsentTier</w:t>
+            </w:r>
+            <w:proofErr w:type="spellEnd"/>
+            <w:r>
+              <w:rPr>
+                <w:rFonts w:ascii="Verdana" w:hAnsi="Verdana"/>
+                <w:sz w:val="20"/>
+                <w:szCs w:val="20"/>
+              </w:rPr>
+              <w:t xml:space="preserve"> </w:t>
             </w:r>
           </w:p>
         </w:tc>
@@ -6724,13 +7574,23 @@
                 <w:szCs w:val="20"/>
               </w:rPr>
             </w:pPr>
-            <w:r>
-              <w:rPr>
-                <w:rFonts w:ascii="Verdana" w:hAnsi="Verdana"/>
-                <w:sz w:val="20"/>
-                <w:szCs w:val="20"/>
-              </w:rPr>
-              <w:t>ConsentTier Status</w:t>
+            <w:proofErr w:type="spellStart"/>
+            <w:r>
+              <w:rPr>
+                <w:rFonts w:ascii="Verdana" w:hAnsi="Verdana"/>
+                <w:sz w:val="20"/>
+                <w:szCs w:val="20"/>
+              </w:rPr>
+              <w:t>ConsentTier</w:t>
+            </w:r>
+            <w:proofErr w:type="spellEnd"/>
+            <w:r>
+              <w:rPr>
+                <w:rFonts w:ascii="Verdana" w:hAnsi="Verdana"/>
+                <w:sz w:val="20"/>
+                <w:szCs w:val="20"/>
+              </w:rPr>
+              <w:t xml:space="preserve"> Status</w:t>
             </w:r>
           </w:p>
         </w:tc>

</xml_diff>

<commit_message>
Updated test cases to include test cases as expected output
SVN-Revision: 25618
</commit_message>
<xml_diff>
--- a/TestCases/Manual/9572_CONSENT_Individual_Withdraw_At_Specimen.docx
+++ b/TestCases/Manual/9572_CONSENT_Individual_Withdraw_At_Specimen.docx
@@ -3382,7 +3382,23 @@
           <w:sz w:val="20"/>
           <w:szCs w:val="20"/>
         </w:rPr>
-        <w:t xml:space="preserve">15) The Specimen will be updated successfully and the response will be propagated down the hierarchy to its child specimens. </w:t>
+        <w:t xml:space="preserve">15) The Specimen will be updated successfully and </w:t>
+      </w:r>
+      <w:r>
+        <w:rPr>
+          <w:rFonts w:ascii="Verdana" w:hAnsi="Verdana"/>
+          <w:sz w:val="20"/>
+          <w:szCs w:val="20"/>
+        </w:rPr>
+        <w:t>added to My List View. T</w:t>
+      </w:r>
+      <w:r>
+        <w:rPr>
+          <w:rFonts w:ascii="Verdana" w:hAnsi="Verdana"/>
+          <w:sz w:val="20"/>
+          <w:szCs w:val="20"/>
+        </w:rPr>
+        <w:t xml:space="preserve">he response will be propagated down the hierarchy to its child specimens. </w:t>
       </w:r>
     </w:p>
     <w:p>

</xml_diff>